<commit_message>
Cambios en la descricion del taller
</commit_message>
<xml_diff>
--- a/database/Taller Proyecto Weber.docx
+++ b/database/Taller Proyecto Weber.docx
@@ -580,15 +580,7 @@
                 <w:color w:val="000000"/>
                 <w:sz w:val="24"/>
               </w:rPr>
-              <w:t>Identificar en base a una problemática la aplicación del modelado unificado UML</w:t>
-            </w:r>
-            <w:r>
-              <w:rPr>
-                <w:rFonts w:ascii="Calibri" w:hAnsi="Calibri" w:cs="Calibri"/>
-                <w:color w:val="000000"/>
-                <w:sz w:val="24"/>
-              </w:rPr>
-              <w:t>:</w:t>
+              <w:t>En base a la problemática planteada realizar la identificación de las clases que comprenden el proyecto identificando también sus atributos (propiedades) y métodos (acciones) así como sus relaciones. Colocando esta información en una tabla para su revisión y posterior diagramación.</w:t>
             </w:r>
           </w:p>
         </w:tc>
@@ -1298,6 +1290,339 @@
     </w:p>
     <w:p>
       <w:pPr>
+        <w:spacing w:line="276" w:lineRule="auto"/>
+        <w:jc w:val="both"/>
+        <w:rPr>
+          <w:rFonts w:asciiTheme="minorHAnsi" w:hAnsiTheme="minorHAnsi" w:cstheme="minorHAnsi"/>
+        </w:rPr>
+      </w:pPr>
+      <w:r>
+        <w:rPr>
+          <w:rFonts w:asciiTheme="minorHAnsi" w:hAnsiTheme="minorHAnsi" w:cstheme="minorHAnsi"/>
+        </w:rPr>
+        <w:t xml:space="preserve">Identificar las clases a manera de tabla ejemplo: </w:t>
+      </w:r>
+    </w:p>
+    <w:p>
+      <w:pPr>
+        <w:spacing w:line="276" w:lineRule="auto"/>
+        <w:jc w:val="both"/>
+        <w:rPr>
+          <w:rFonts w:asciiTheme="minorHAnsi" w:hAnsiTheme="minorHAnsi" w:cstheme="minorHAnsi"/>
+        </w:rPr>
+      </w:pPr>
+    </w:p>
+    <w:tbl>
+      <w:tblPr>
+        <w:tblStyle w:val="Tablaconcuadrcula"/>
+        <w:tblW w:w="0" w:type="auto"/>
+        <w:jc w:val="center"/>
+        <w:tblLook w:val="04A0" w:firstRow="1" w:lastRow="0" w:firstColumn="1" w:lastColumn="0" w:noHBand="0" w:noVBand="1"/>
+      </w:tblPr>
+      <w:tblGrid>
+        <w:gridCol w:w="1660"/>
+        <w:gridCol w:w="1660"/>
+      </w:tblGrid>
+      <w:tr>
+        <w:trPr>
+          <w:jc w:val="center"/>
+        </w:trPr>
+        <w:tc>
+          <w:tcPr>
+            <w:tcW w:w="3320" w:type="dxa"/>
+            <w:gridSpan w:val="2"/>
+          </w:tcPr>
+          <w:p>
+            <w:pPr>
+              <w:spacing w:line="276" w:lineRule="auto"/>
+              <w:jc w:val="center"/>
+              <w:rPr>
+                <w:rFonts w:asciiTheme="minorHAnsi" w:hAnsiTheme="minorHAnsi" w:cstheme="minorHAnsi"/>
+                <w:b/>
+                <w:bCs/>
+              </w:rPr>
+            </w:pPr>
+            <w:r>
+              <w:rPr>
+                <w:rFonts w:asciiTheme="minorHAnsi" w:hAnsiTheme="minorHAnsi" w:cstheme="minorHAnsi"/>
+                <w:b/>
+                <w:bCs/>
+              </w:rPr>
+              <w:t>Usuarios</w:t>
+            </w:r>
+          </w:p>
+        </w:tc>
+      </w:tr>
+      <w:tr>
+        <w:trPr>
+          <w:jc w:val="center"/>
+        </w:trPr>
+        <w:tc>
+          <w:tcPr>
+            <w:tcW w:w="1660" w:type="dxa"/>
+          </w:tcPr>
+          <w:p>
+            <w:pPr>
+              <w:spacing w:line="276" w:lineRule="auto"/>
+              <w:jc w:val="center"/>
+              <w:rPr>
+                <w:rFonts w:asciiTheme="minorHAnsi" w:hAnsiTheme="minorHAnsi" w:cstheme="minorHAnsi"/>
+                <w:b/>
+                <w:bCs/>
+              </w:rPr>
+            </w:pPr>
+            <w:r>
+              <w:rPr>
+                <w:rFonts w:asciiTheme="minorHAnsi" w:hAnsiTheme="minorHAnsi" w:cstheme="minorHAnsi"/>
+                <w:b/>
+                <w:bCs/>
+              </w:rPr>
+              <w:t>Atributos</w:t>
+            </w:r>
+          </w:p>
+        </w:tc>
+        <w:tc>
+          <w:tcPr>
+            <w:tcW w:w="1660" w:type="dxa"/>
+          </w:tcPr>
+          <w:p>
+            <w:pPr>
+              <w:spacing w:line="276" w:lineRule="auto"/>
+              <w:jc w:val="center"/>
+              <w:rPr>
+                <w:rFonts w:asciiTheme="minorHAnsi" w:hAnsiTheme="minorHAnsi" w:cstheme="minorHAnsi"/>
+                <w:b/>
+                <w:bCs/>
+              </w:rPr>
+            </w:pPr>
+            <w:r>
+              <w:rPr>
+                <w:rFonts w:asciiTheme="minorHAnsi" w:hAnsiTheme="minorHAnsi" w:cstheme="minorHAnsi"/>
+                <w:b/>
+                <w:bCs/>
+              </w:rPr>
+              <w:t>Métodos</w:t>
+            </w:r>
+          </w:p>
+        </w:tc>
+      </w:tr>
+      <w:tr>
+        <w:trPr>
+          <w:jc w:val="center"/>
+        </w:trPr>
+        <w:tc>
+          <w:tcPr>
+            <w:tcW w:w="1660" w:type="dxa"/>
+          </w:tcPr>
+          <w:p>
+            <w:pPr>
+              <w:spacing w:line="276" w:lineRule="auto"/>
+              <w:jc w:val="both"/>
+              <w:rPr>
+                <w:rFonts w:asciiTheme="minorHAnsi" w:hAnsiTheme="minorHAnsi" w:cstheme="minorHAnsi"/>
+              </w:rPr>
+            </w:pPr>
+            <w:r>
+              <w:rPr>
+                <w:rFonts w:asciiTheme="minorHAnsi" w:hAnsiTheme="minorHAnsi" w:cstheme="minorHAnsi"/>
+              </w:rPr>
+              <w:t>Nombres</w:t>
+            </w:r>
+          </w:p>
+        </w:tc>
+        <w:tc>
+          <w:tcPr>
+            <w:tcW w:w="1660" w:type="dxa"/>
+          </w:tcPr>
+          <w:p>
+            <w:pPr>
+              <w:spacing w:line="276" w:lineRule="auto"/>
+              <w:jc w:val="both"/>
+              <w:rPr>
+                <w:rFonts w:asciiTheme="minorHAnsi" w:hAnsiTheme="minorHAnsi" w:cstheme="minorHAnsi"/>
+              </w:rPr>
+            </w:pPr>
+            <w:r>
+              <w:rPr>
+                <w:rFonts w:asciiTheme="minorHAnsi" w:hAnsiTheme="minorHAnsi" w:cstheme="minorHAnsi"/>
+              </w:rPr>
+              <w:t>Crear</w:t>
+            </w:r>
+          </w:p>
+        </w:tc>
+      </w:tr>
+      <w:tr>
+        <w:trPr>
+          <w:jc w:val="center"/>
+        </w:trPr>
+        <w:tc>
+          <w:tcPr>
+            <w:tcW w:w="1660" w:type="dxa"/>
+          </w:tcPr>
+          <w:p>
+            <w:pPr>
+              <w:spacing w:line="276" w:lineRule="auto"/>
+              <w:jc w:val="both"/>
+              <w:rPr>
+                <w:rFonts w:asciiTheme="minorHAnsi" w:hAnsiTheme="minorHAnsi" w:cstheme="minorHAnsi"/>
+              </w:rPr>
+            </w:pPr>
+            <w:r>
+              <w:rPr>
+                <w:rFonts w:asciiTheme="minorHAnsi" w:hAnsiTheme="minorHAnsi" w:cstheme="minorHAnsi"/>
+              </w:rPr>
+              <w:t>Apellidos</w:t>
+            </w:r>
+          </w:p>
+        </w:tc>
+        <w:tc>
+          <w:tcPr>
+            <w:tcW w:w="1660" w:type="dxa"/>
+          </w:tcPr>
+          <w:p>
+            <w:pPr>
+              <w:spacing w:line="276" w:lineRule="auto"/>
+              <w:jc w:val="both"/>
+              <w:rPr>
+                <w:rFonts w:asciiTheme="minorHAnsi" w:hAnsiTheme="minorHAnsi" w:cstheme="minorHAnsi"/>
+              </w:rPr>
+            </w:pPr>
+            <w:r>
+              <w:rPr>
+                <w:rFonts w:asciiTheme="minorHAnsi" w:hAnsiTheme="minorHAnsi" w:cstheme="minorHAnsi"/>
+              </w:rPr>
+              <w:t>Actualizar</w:t>
+            </w:r>
+          </w:p>
+        </w:tc>
+      </w:tr>
+      <w:tr>
+        <w:trPr>
+          <w:jc w:val="center"/>
+        </w:trPr>
+        <w:tc>
+          <w:tcPr>
+            <w:tcW w:w="1660" w:type="dxa"/>
+          </w:tcPr>
+          <w:p>
+            <w:pPr>
+              <w:spacing w:line="276" w:lineRule="auto"/>
+              <w:jc w:val="both"/>
+              <w:rPr>
+                <w:rFonts w:asciiTheme="minorHAnsi" w:hAnsiTheme="minorHAnsi" w:cstheme="minorHAnsi"/>
+              </w:rPr>
+            </w:pPr>
+            <w:r>
+              <w:rPr>
+                <w:rFonts w:asciiTheme="minorHAnsi" w:hAnsiTheme="minorHAnsi" w:cstheme="minorHAnsi"/>
+              </w:rPr>
+              <w:t>Documento</w:t>
+            </w:r>
+          </w:p>
+        </w:tc>
+        <w:tc>
+          <w:tcPr>
+            <w:tcW w:w="1660" w:type="dxa"/>
+          </w:tcPr>
+          <w:p>
+            <w:pPr>
+              <w:spacing w:line="276" w:lineRule="auto"/>
+              <w:jc w:val="both"/>
+              <w:rPr>
+                <w:rFonts w:asciiTheme="minorHAnsi" w:hAnsiTheme="minorHAnsi" w:cstheme="minorHAnsi"/>
+              </w:rPr>
+            </w:pPr>
+            <w:r>
+              <w:rPr>
+                <w:rFonts w:asciiTheme="minorHAnsi" w:hAnsiTheme="minorHAnsi" w:cstheme="minorHAnsi"/>
+              </w:rPr>
+              <w:t>Iniciar Sesión</w:t>
+            </w:r>
+          </w:p>
+        </w:tc>
+      </w:tr>
+      <w:tr>
+        <w:trPr>
+          <w:jc w:val="center"/>
+        </w:trPr>
+        <w:tc>
+          <w:tcPr>
+            <w:tcW w:w="1660" w:type="dxa"/>
+          </w:tcPr>
+          <w:p>
+            <w:pPr>
+              <w:spacing w:line="276" w:lineRule="auto"/>
+              <w:jc w:val="both"/>
+              <w:rPr>
+                <w:rFonts w:asciiTheme="minorHAnsi" w:hAnsiTheme="minorHAnsi" w:cstheme="minorHAnsi"/>
+              </w:rPr>
+            </w:pPr>
+            <w:proofErr w:type="spellStart"/>
+            <w:r>
+              <w:rPr>
+                <w:rFonts w:asciiTheme="minorHAnsi" w:hAnsiTheme="minorHAnsi" w:cstheme="minorHAnsi"/>
+              </w:rPr>
+              <w:t>Etc</w:t>
+            </w:r>
+            <w:proofErr w:type="spellEnd"/>
+            <w:r>
+              <w:rPr>
+                <w:rFonts w:asciiTheme="minorHAnsi" w:hAnsiTheme="minorHAnsi" w:cstheme="minorHAnsi"/>
+              </w:rPr>
+              <w:t>…</w:t>
+            </w:r>
+          </w:p>
+        </w:tc>
+        <w:tc>
+          <w:tcPr>
+            <w:tcW w:w="1660" w:type="dxa"/>
+          </w:tcPr>
+          <w:p>
+            <w:pPr>
+              <w:spacing w:line="276" w:lineRule="auto"/>
+              <w:jc w:val="both"/>
+              <w:rPr>
+                <w:rFonts w:asciiTheme="minorHAnsi" w:hAnsiTheme="minorHAnsi" w:cstheme="minorHAnsi"/>
+              </w:rPr>
+            </w:pPr>
+            <w:proofErr w:type="gramStart"/>
+            <w:r>
+              <w:rPr>
+                <w:rFonts w:asciiTheme="minorHAnsi" w:hAnsiTheme="minorHAnsi" w:cstheme="minorHAnsi"/>
+              </w:rPr>
+              <w:t>Etc..</w:t>
+            </w:r>
+            <w:proofErr w:type="gramEnd"/>
+            <w:r>
+              <w:rPr>
+                <w:rFonts w:asciiTheme="minorHAnsi" w:hAnsiTheme="minorHAnsi" w:cstheme="minorHAnsi"/>
+              </w:rPr>
+              <w:t xml:space="preserve"> </w:t>
+            </w:r>
+          </w:p>
+        </w:tc>
+      </w:tr>
+    </w:tbl>
+    <w:p>
+      <w:pPr>
+        <w:spacing w:line="276" w:lineRule="auto"/>
+        <w:jc w:val="both"/>
+        <w:rPr>
+          <w:rFonts w:asciiTheme="minorHAnsi" w:hAnsiTheme="minorHAnsi" w:cstheme="minorHAnsi"/>
+        </w:rPr>
+      </w:pPr>
+    </w:p>
+    <w:p>
+      <w:pPr>
+        <w:spacing w:line="276" w:lineRule="auto"/>
+        <w:jc w:val="both"/>
+        <w:rPr>
+          <w:rFonts w:asciiTheme="minorHAnsi" w:hAnsiTheme="minorHAnsi" w:cstheme="minorHAnsi"/>
+        </w:rPr>
+      </w:pPr>
+    </w:p>
+    <w:p>
+      <w:pPr>
         <w:pStyle w:val="Ttulo"/>
         <w:rPr>
           <w:rStyle w:val="nfasissutil"/>
@@ -1849,6 +2174,7 @@
           <w:b/>
           <w:color w:val="943634" w:themeColor="accent2" w:themeShade="BF"/>
         </w:rPr>
+        <w:lastRenderedPageBreak/>
         <w:t xml:space="preserve">Constructores, Métodos Set y </w:t>
       </w:r>
       <w:proofErr w:type="spellStart"/>
@@ -2038,15 +2364,7 @@
           <w:bCs/>
           <w:color w:val="F79646" w:themeColor="accent6"/>
         </w:rPr>
-        <w:t>Administrador, Empleado, Cliente, Proveedor</w:t>
-      </w:r>
-      <w:r>
-        <w:rPr>
-          <w:rFonts w:asciiTheme="minorHAnsi" w:hAnsiTheme="minorHAnsi" w:cstheme="minorHAnsi"/>
-          <w:bCs/>
-          <w:color w:val="F79646" w:themeColor="accent6"/>
-        </w:rPr>
-        <w:t>)</w:t>
+        <w:t>Administrador, Empleado, Cliente, Proveedor)</w:t>
       </w:r>
       <w:r>
         <w:rPr>
@@ -2261,7 +2579,6 @@
           <w:b/>
           <w:color w:val="F79646" w:themeColor="accent6"/>
         </w:rPr>
-        <w:lastRenderedPageBreak/>
         <w:t>Departamentos</w:t>
       </w:r>
       <w:r>
@@ -2436,31 +2753,7 @@
           <w:b/>
           <w:color w:val="76923C" w:themeColor="accent3" w:themeShade="BF"/>
         </w:rPr>
-        <w:t>Departamento</w:t>
-      </w:r>
-      <w:r>
-        <w:rPr>
-          <w:rFonts w:asciiTheme="minorHAnsi" w:hAnsiTheme="minorHAnsi"/>
-          <w:b/>
-          <w:color w:val="76923C" w:themeColor="accent3" w:themeShade="BF"/>
-        </w:rPr>
-        <w:t>,</w:t>
-      </w:r>
-      <w:r>
-        <w:rPr>
-          <w:rFonts w:asciiTheme="minorHAnsi" w:hAnsiTheme="minorHAnsi"/>
-          <w:b/>
-          <w:color w:val="76923C" w:themeColor="accent3" w:themeShade="BF"/>
-        </w:rPr>
-        <w:t xml:space="preserve"> Acortado,</w:t>
-      </w:r>
-      <w:r>
-        <w:rPr>
-          <w:rFonts w:asciiTheme="minorHAnsi" w:hAnsiTheme="minorHAnsi"/>
-          <w:b/>
-          <w:color w:val="76923C" w:themeColor="accent3" w:themeShade="BF"/>
-        </w:rPr>
-        <w:t xml:space="preserve"> Estado</w:t>
+        <w:t>Departamento, Acortado, Estado</w:t>
       </w:r>
     </w:p>
     <w:p>
@@ -2577,23 +2870,7 @@
           <w:b/>
           <w:color w:val="76923C" w:themeColor="accent3" w:themeShade="BF"/>
         </w:rPr>
-        <w:t>Cliente</w:t>
-      </w:r>
-      <w:r>
-        <w:rPr>
-          <w:rFonts w:asciiTheme="minorHAnsi" w:hAnsiTheme="minorHAnsi"/>
-          <w:b/>
-          <w:color w:val="76923C" w:themeColor="accent3" w:themeShade="BF"/>
-        </w:rPr>
-        <w:t>,</w:t>
-      </w:r>
-      <w:r>
-        <w:rPr>
-          <w:rFonts w:asciiTheme="minorHAnsi" w:hAnsiTheme="minorHAnsi"/>
-          <w:b/>
-          <w:color w:val="76923C" w:themeColor="accent3" w:themeShade="BF"/>
-        </w:rPr>
-        <w:t xml:space="preserve"> Empleado, </w:t>
+        <w:t xml:space="preserve">Cliente, Empleado, </w:t>
       </w:r>
       <w:proofErr w:type="spellStart"/>
       <w:r>
@@ -2611,15 +2888,7 @@
           <w:b/>
           <w:color w:val="76923C" w:themeColor="accent3" w:themeShade="BF"/>
         </w:rPr>
-        <w:t>, Monto</w:t>
-      </w:r>
-      <w:r>
-        <w:rPr>
-          <w:rFonts w:asciiTheme="minorHAnsi" w:hAnsiTheme="minorHAnsi"/>
-          <w:b/>
-          <w:color w:val="76923C" w:themeColor="accent3" w:themeShade="BF"/>
-        </w:rPr>
-        <w:t>, Estado</w:t>
+        <w:t>, Monto, Estado</w:t>
       </w:r>
     </w:p>
     <w:p>
@@ -2738,31 +3007,7 @@
           <w:b/>
           <w:color w:val="76923C" w:themeColor="accent3" w:themeShade="BF"/>
         </w:rPr>
-        <w:t>Producto</w:t>
-      </w:r>
-      <w:r>
-        <w:rPr>
-          <w:rFonts w:asciiTheme="minorHAnsi" w:hAnsiTheme="minorHAnsi"/>
-          <w:b/>
-          <w:color w:val="76923C" w:themeColor="accent3" w:themeShade="BF"/>
-        </w:rPr>
-        <w:t xml:space="preserve">, </w:t>
-      </w:r>
-      <w:r>
-        <w:rPr>
-          <w:rFonts w:asciiTheme="minorHAnsi" w:hAnsiTheme="minorHAnsi"/>
-          <w:b/>
-          <w:color w:val="76923C" w:themeColor="accent3" w:themeShade="BF"/>
-        </w:rPr>
-        <w:t>Cantidad</w:t>
-      </w:r>
-      <w:r>
-        <w:rPr>
-          <w:rFonts w:asciiTheme="minorHAnsi" w:hAnsiTheme="minorHAnsi"/>
-          <w:b/>
-          <w:color w:val="76923C" w:themeColor="accent3" w:themeShade="BF"/>
-        </w:rPr>
-        <w:t xml:space="preserve">, </w:t>
+        <w:t xml:space="preserve">Producto, Cantidad, </w:t>
       </w:r>
       <w:proofErr w:type="spellStart"/>
       <w:r>
@@ -2842,7 +3087,7 @@
           <w:b/>
           <w:color w:val="F79646" w:themeColor="accent6"/>
         </w:rPr>
-        <w:t>Compras</w:t>
+        <w:t>Compra</w:t>
       </w:r>
       <w:r>
         <w:rPr>
@@ -2873,7 +3118,7 @@
           <w:b/>
           <w:color w:val="76923C" w:themeColor="accent3" w:themeShade="BF"/>
         </w:rPr>
-        <w:t>Venta</w:t>
+        <w:t>Número</w:t>
       </w:r>
       <w:r>
         <w:rPr>
@@ -2889,7 +3134,7 @@
           <w:b/>
           <w:color w:val="76923C" w:themeColor="accent3" w:themeShade="BF"/>
         </w:rPr>
-        <w:t xml:space="preserve">Producto, Cantidad, </w:t>
+        <w:t xml:space="preserve">Proveedor, Administrador, </w:t>
       </w:r>
       <w:proofErr w:type="spellStart"/>
       <w:r>
@@ -2898,9 +3143,17 @@
           <w:b/>
           <w:color w:val="76923C" w:themeColor="accent3" w:themeShade="BF"/>
         </w:rPr>
-        <w:t>PrecioVenta</w:t>
+        <w:t>FechaCompra</w:t>
       </w:r>
       <w:proofErr w:type="spellEnd"/>
+      <w:r>
+        <w:rPr>
+          <w:rFonts w:asciiTheme="minorHAnsi" w:hAnsiTheme="minorHAnsi"/>
+          <w:b/>
+          <w:color w:val="76923C" w:themeColor="accent3" w:themeShade="BF"/>
+        </w:rPr>
+        <w:t>, Monto, Estado</w:t>
+      </w:r>
     </w:p>
     <w:p>
       <w:pPr>
@@ -2970,7 +3223,15 @@
           <w:b/>
           <w:color w:val="F79646" w:themeColor="accent6"/>
         </w:rPr>
-        <w:t>DetalleCompra</w:t>
+        <w:t>Detalle</w:t>
+      </w:r>
+      <w:r>
+        <w:rPr>
+          <w:rFonts w:asciiTheme="minorHAnsi" w:hAnsiTheme="minorHAnsi"/>
+          <w:b/>
+          <w:color w:val="F79646" w:themeColor="accent6"/>
+        </w:rPr>
+        <w:t>Compras</w:t>
       </w:r>
       <w:proofErr w:type="spellEnd"/>
       <w:r>
@@ -3002,7 +3263,7 @@
           <w:b/>
           <w:color w:val="76923C" w:themeColor="accent3" w:themeShade="BF"/>
         </w:rPr>
-        <w:t>Número</w:t>
+        <w:t>Compra</w:t>
       </w:r>
       <w:r>
         <w:rPr>
@@ -3018,31 +3279,7 @@
           <w:b/>
           <w:color w:val="76923C" w:themeColor="accent3" w:themeShade="BF"/>
         </w:rPr>
-        <w:t>Proveedor</w:t>
-      </w:r>
-      <w:r>
-        <w:rPr>
-          <w:rFonts w:asciiTheme="minorHAnsi" w:hAnsiTheme="minorHAnsi"/>
-          <w:b/>
-          <w:color w:val="76923C" w:themeColor="accent3" w:themeShade="BF"/>
-        </w:rPr>
-        <w:t xml:space="preserve">, </w:t>
-      </w:r>
-      <w:r>
-        <w:rPr>
-          <w:rFonts w:asciiTheme="minorHAnsi" w:hAnsiTheme="minorHAnsi"/>
-          <w:b/>
-          <w:color w:val="76923C" w:themeColor="accent3" w:themeShade="BF"/>
-        </w:rPr>
-        <w:t>Administrador</w:t>
-      </w:r>
-      <w:r>
-        <w:rPr>
-          <w:rFonts w:asciiTheme="minorHAnsi" w:hAnsiTheme="minorHAnsi"/>
-          <w:b/>
-          <w:color w:val="76923C" w:themeColor="accent3" w:themeShade="BF"/>
-        </w:rPr>
-        <w:t xml:space="preserve">, </w:t>
+        <w:t xml:space="preserve">Producto, Cantidad, </w:t>
       </w:r>
       <w:proofErr w:type="spellStart"/>
       <w:r>
@@ -3051,25 +3288,9 @@
           <w:b/>
           <w:color w:val="76923C" w:themeColor="accent3" w:themeShade="BF"/>
         </w:rPr>
-        <w:t>Fecha</w:t>
-      </w:r>
-      <w:r>
-        <w:rPr>
-          <w:rFonts w:asciiTheme="minorHAnsi" w:hAnsiTheme="minorHAnsi"/>
-          <w:b/>
-          <w:color w:val="76923C" w:themeColor="accent3" w:themeShade="BF"/>
-        </w:rPr>
-        <w:t>Compra</w:t>
+        <w:t>PrecioCompra</w:t>
       </w:r>
       <w:proofErr w:type="spellEnd"/>
-      <w:r>
-        <w:rPr>
-          <w:rFonts w:asciiTheme="minorHAnsi" w:hAnsiTheme="minorHAnsi"/>
-          <w:b/>
-          <w:color w:val="76923C" w:themeColor="accent3" w:themeShade="BF"/>
-        </w:rPr>
-        <w:t>, Monto, Estado</w:t>
-      </w:r>
     </w:p>
     <w:p>
       <w:pPr>
@@ -3328,6 +3549,7 @@
           <w:b/>
           <w:color w:val="76923C" w:themeColor="accent3" w:themeShade="BF"/>
         </w:rPr>
+        <w:lastRenderedPageBreak/>
         <w:t>Foto</w:t>
       </w:r>
       <w:r>
@@ -3344,15 +3566,7 @@
           <w:b/>
           <w:color w:val="76923C" w:themeColor="accent3" w:themeShade="BF"/>
         </w:rPr>
-        <w:t>Producto</w:t>
-      </w:r>
-      <w:r>
-        <w:rPr>
-          <w:rFonts w:asciiTheme="minorHAnsi" w:hAnsiTheme="minorHAnsi"/>
-          <w:b/>
-          <w:color w:val="76923C" w:themeColor="accent3" w:themeShade="BF"/>
-        </w:rPr>
-        <w:t>, Estado</w:t>
+        <w:t>Producto, Estado</w:t>
       </w:r>
     </w:p>
     <w:p>

</xml_diff>

<commit_message>
Cambios en el modo
</commit_message>
<xml_diff>
--- a/database/Taller Proyecto Weber.docx
+++ b/database/Taller Proyecto Weber.docx
@@ -1,6 +1,6 @@
 
 <file path=word/document.xml><?xml version="1.0" encoding="utf-8"?>
-<w:document xmlns:wpc="http://schemas.microsoft.com/office/word/2010/wordprocessingCanvas" xmlns:cx="http://schemas.microsoft.com/office/drawing/2014/chartex" xmlns:cx1="http://schemas.microsoft.com/office/drawing/2015/9/8/chartex" xmlns:cx2="http://schemas.microsoft.com/office/drawing/2015/10/21/chartex" xmlns:cx3="http://schemas.microsoft.com/office/drawing/2016/5/9/chartex" xmlns:cx4="http://schemas.microsoft.com/office/drawing/2016/5/10/chartex" xmlns:cx5="http://schemas.microsoft.com/office/drawing/2016/5/11/chartex" xmlns:cx6="http://schemas.microsoft.com/office/drawing/2016/5/12/chartex" xmlns:cx7="http://schemas.microsoft.com/office/drawing/2016/5/13/chartex" xmlns:cx8="http://schemas.microsoft.com/office/drawing/2016/5/14/chartex" xmlns:mc="http://schemas.openxmlformats.org/markup-compatibility/2006" xmlns:aink="http://schemas.microsoft.com/office/drawing/2016/ink" xmlns:am3d="http://schemas.microsoft.com/office/drawing/2017/model3d" xmlns:o="urn:schemas-microsoft-com:office:office" xmlns:r="http://schemas.openxmlformats.org/officeDocument/2006/relationships" xmlns:m="http://schemas.openxmlformats.org/officeDocument/2006/math" xmlns:v="urn:schemas-microsoft-com:vml" xmlns:wp14="http://schemas.microsoft.com/office/word/2010/wordprocessingDrawing" xmlns:wp="http://schemas.openxmlformats.org/drawingml/2006/wordprocessingDrawing" xmlns:w10="urn:schemas-microsoft-com:office:word" xmlns:w="http://schemas.openxmlformats.org/wordprocessingml/2006/main" xmlns:w14="http://schemas.microsoft.com/office/word/2010/wordml" xmlns:w15="http://schemas.microsoft.com/office/word/2012/wordml" xmlns:w16cex="http://schemas.microsoft.com/office/word/2018/wordml/cex" xmlns:w16cid="http://schemas.microsoft.com/office/word/2016/wordml/cid" xmlns:w16="http://schemas.microsoft.com/office/word/2018/wordml" xmlns:w16sdtdh="http://schemas.microsoft.com/office/word/2020/wordml/sdtdatahash" xmlns:w16se="http://schemas.microsoft.com/office/word/2015/wordml/symex" xmlns:wpg="http://schemas.microsoft.com/office/word/2010/wordprocessingGroup" xmlns:wpi="http://schemas.microsoft.com/office/word/2010/wordprocessingInk" xmlns:wne="http://schemas.microsoft.com/office/word/2006/wordml" xmlns:wps="http://schemas.microsoft.com/office/word/2010/wordprocessingShape" mc:Ignorable="w14 w15 w16se w16cid w16 w16cex w16sdtdh wp14">
+<w:document xmlns:wpc="http://schemas.microsoft.com/office/word/2010/wordprocessingCanvas" xmlns:cx="http://schemas.microsoft.com/office/drawing/2014/chartex" xmlns:cx1="http://schemas.microsoft.com/office/drawing/2015/9/8/chartex" xmlns:cx2="http://schemas.microsoft.com/office/drawing/2015/10/21/chartex" xmlns:cx3="http://schemas.microsoft.com/office/drawing/2016/5/9/chartex" xmlns:cx4="http://schemas.microsoft.com/office/drawing/2016/5/10/chartex" xmlns:cx5="http://schemas.microsoft.com/office/drawing/2016/5/11/chartex" xmlns:cx6="http://schemas.microsoft.com/office/drawing/2016/5/12/chartex" xmlns:cx7="http://schemas.microsoft.com/office/drawing/2016/5/13/chartex" xmlns:cx8="http://schemas.microsoft.com/office/drawing/2016/5/14/chartex" xmlns:mc="http://schemas.openxmlformats.org/markup-compatibility/2006" xmlns:aink="http://schemas.microsoft.com/office/drawing/2016/ink" xmlns:am3d="http://schemas.microsoft.com/office/drawing/2017/model3d" xmlns:o="urn:schemas-microsoft-com:office:office" xmlns:oel="http://schemas.microsoft.com/office/2019/extlst" xmlns:r="http://schemas.openxmlformats.org/officeDocument/2006/relationships" xmlns:m="http://schemas.openxmlformats.org/officeDocument/2006/math" xmlns:v="urn:schemas-microsoft-com:vml" xmlns:wp14="http://schemas.microsoft.com/office/word/2010/wordprocessingDrawing" xmlns:wp="http://schemas.openxmlformats.org/drawingml/2006/wordprocessingDrawing" xmlns:w10="urn:schemas-microsoft-com:office:word" xmlns:w="http://schemas.openxmlformats.org/wordprocessingml/2006/main" xmlns:w14="http://schemas.microsoft.com/office/word/2010/wordml" xmlns:w15="http://schemas.microsoft.com/office/word/2012/wordml" xmlns:w16cex="http://schemas.microsoft.com/office/word/2018/wordml/cex" xmlns:w16cid="http://schemas.microsoft.com/office/word/2016/wordml/cid" xmlns:w16="http://schemas.microsoft.com/office/word/2018/wordml" xmlns:w16sdtdh="http://schemas.microsoft.com/office/word/2020/wordml/sdtdatahash" xmlns:w16se="http://schemas.microsoft.com/office/word/2015/wordml/symex" xmlns:wpg="http://schemas.microsoft.com/office/word/2010/wordprocessingGroup" xmlns:wpi="http://schemas.microsoft.com/office/word/2010/wordprocessingInk" xmlns:wne="http://schemas.microsoft.com/office/word/2006/wordml" xmlns:wps="http://schemas.microsoft.com/office/word/2010/wordprocessingShape" mc:Ignorable="w14 w15 w16se w16cid w16 w16cex w16sdtdh wp14">
   <w:body>
     <w:p/>
     <w:p>
@@ -1124,7 +1124,19 @@
         <w:rPr>
           <w:rFonts w:asciiTheme="minorHAnsi" w:hAnsiTheme="minorHAnsi" w:cstheme="minorHAnsi"/>
         </w:rPr>
-        <w:t>el producto, la cantidad, precio de compra y la compra a la que está asociada.</w:t>
+        <w:t>el producto, la cantidad, precio de compra</w:t>
+      </w:r>
+      <w:r>
+        <w:rPr>
+          <w:rFonts w:asciiTheme="minorHAnsi" w:hAnsiTheme="minorHAnsi" w:cstheme="minorHAnsi"/>
+        </w:rPr>
+        <w:t>, lote, fecha de expiración</w:t>
+      </w:r>
+      <w:r>
+        <w:rPr>
+          <w:rFonts w:asciiTheme="minorHAnsi" w:hAnsiTheme="minorHAnsi" w:cstheme="minorHAnsi"/>
+        </w:rPr>
+        <w:t xml:space="preserve"> y la compra a la que está asociada.</w:t>
       </w:r>
     </w:p>
     <w:p>
@@ -1223,6 +1235,48 @@
           <w:rFonts w:asciiTheme="minorHAnsi" w:hAnsiTheme="minorHAnsi" w:cstheme="minorHAnsi"/>
         </w:rPr>
         <w:t xml:space="preserve"> Para esto de la venta se almacena el numero de la factura de dicha venta, la sucursal, la fecha venta, el monto y el estado en el que se encuentra la venta, en una venta puede haber más de uno producto lo cual con lleva a que se almacene en un detalle venta el producto, la cantidad, precio de venta y la venta a la que está asociada.</w:t>
+      </w:r>
+    </w:p>
+    <w:p>
+      <w:pPr>
+        <w:spacing w:line="276" w:lineRule="auto"/>
+        <w:jc w:val="both"/>
+        <w:rPr>
+          <w:rFonts w:asciiTheme="minorHAnsi" w:hAnsiTheme="minorHAnsi" w:cstheme="minorHAnsi"/>
+        </w:rPr>
+      </w:pPr>
+    </w:p>
+    <w:p>
+      <w:pPr>
+        <w:spacing w:line="276" w:lineRule="auto"/>
+        <w:jc w:val="both"/>
+        <w:rPr>
+          <w:rFonts w:asciiTheme="minorHAnsi" w:hAnsiTheme="minorHAnsi" w:cstheme="minorHAnsi"/>
+        </w:rPr>
+      </w:pPr>
+      <w:r>
+        <w:rPr>
+          <w:rFonts w:asciiTheme="minorHAnsi" w:hAnsiTheme="minorHAnsi" w:cstheme="minorHAnsi"/>
+        </w:rPr>
+        <w:t xml:space="preserve">En ciertos casos hay clientes que desean realizar una devolución de los productos ya que </w:t>
+      </w:r>
+      <w:r>
+        <w:rPr>
+          <w:rFonts w:asciiTheme="minorHAnsi" w:hAnsiTheme="minorHAnsi" w:cstheme="minorHAnsi"/>
+        </w:rPr>
+        <w:t>estos tienen</w:t>
+      </w:r>
+      <w:r>
+        <w:rPr>
+          <w:rFonts w:asciiTheme="minorHAnsi" w:hAnsiTheme="minorHAnsi" w:cstheme="minorHAnsi"/>
+        </w:rPr>
+        <w:t xml:space="preserve"> imperfectos o algún problema. Se debe registrar las devoluciones en base al detalle de la compra </w:t>
+      </w:r>
+      <w:r>
+        <w:rPr>
+          <w:rFonts w:asciiTheme="minorHAnsi" w:hAnsiTheme="minorHAnsi" w:cstheme="minorHAnsi"/>
+        </w:rPr>
+        <w:t>almacenando la fecha en la que se realiza la devolución, el empleado que la registra, las observaciones y el monto que se le reintegra al cliente.</w:t>
       </w:r>
     </w:p>
     <w:p>
@@ -1605,29 +1659,17 @@
     </w:tbl>
     <w:p>
       <w:pPr>
-        <w:spacing w:line="276" w:lineRule="auto"/>
-        <w:jc w:val="both"/>
-        <w:rPr>
-          <w:rFonts w:asciiTheme="minorHAnsi" w:hAnsiTheme="minorHAnsi" w:cstheme="minorHAnsi"/>
-        </w:rPr>
-      </w:pPr>
-    </w:p>
-    <w:p>
-      <w:pPr>
-        <w:spacing w:line="276" w:lineRule="auto"/>
-        <w:jc w:val="both"/>
-        <w:rPr>
-          <w:rFonts w:asciiTheme="minorHAnsi" w:hAnsiTheme="minorHAnsi" w:cstheme="minorHAnsi"/>
-        </w:rPr>
-      </w:pPr>
-    </w:p>
-    <w:p>
-      <w:pPr>
         <w:pStyle w:val="Ttulo"/>
         <w:rPr>
           <w:rStyle w:val="nfasissutil"/>
         </w:rPr>
       </w:pPr>
+      <w:r>
+        <w:rPr>
+          <w:rStyle w:val="nfasissutil"/>
+        </w:rPr>
+        <w:br/>
+      </w:r>
       <w:r>
         <w:rPr>
           <w:rStyle w:val="nfasissutil"/>
@@ -2174,7 +2216,6 @@
           <w:b/>
           <w:color w:val="943634" w:themeColor="accent2" w:themeShade="BF"/>
         </w:rPr>
-        <w:lastRenderedPageBreak/>
         <w:t xml:space="preserve">Constructores, Métodos Set y </w:t>
       </w:r>
       <w:proofErr w:type="spellStart"/>
@@ -2817,14 +2858,16 @@
           <w:b/>
         </w:rPr>
       </w:pPr>
+      <w:proofErr w:type="spellStart"/>
       <w:r>
         <w:rPr>
           <w:rFonts w:asciiTheme="minorHAnsi" w:hAnsiTheme="minorHAnsi"/>
           <w:b/>
           <w:color w:val="F79646" w:themeColor="accent6"/>
         </w:rPr>
-        <w:t>Ventas</w:t>
-      </w:r>
+        <w:t>DetalleVenta</w:t>
+      </w:r>
+      <w:proofErr w:type="spellEnd"/>
       <w:r>
         <w:rPr>
           <w:rFonts w:asciiTheme="minorHAnsi" w:hAnsiTheme="minorHAnsi"/>
@@ -2854,7 +2897,7 @@
           <w:b/>
           <w:color w:val="76923C" w:themeColor="accent3" w:themeShade="BF"/>
         </w:rPr>
-        <w:t>Número</w:t>
+        <w:t>Venta</w:t>
       </w:r>
       <w:r>
         <w:rPr>
@@ -2870,7 +2913,7 @@
           <w:b/>
           <w:color w:val="76923C" w:themeColor="accent3" w:themeShade="BF"/>
         </w:rPr>
-        <w:t xml:space="preserve">Cliente, Empleado, </w:t>
+        <w:t xml:space="preserve">Producto, Cantidad, </w:t>
       </w:r>
       <w:proofErr w:type="spellStart"/>
       <w:r>
@@ -2879,17 +2922,9 @@
           <w:b/>
           <w:color w:val="76923C" w:themeColor="accent3" w:themeShade="BF"/>
         </w:rPr>
-        <w:t>FechaVenta</w:t>
+        <w:t>PrecioVenta</w:t>
       </w:r>
       <w:proofErr w:type="spellEnd"/>
-      <w:r>
-        <w:rPr>
-          <w:rFonts w:asciiTheme="minorHAnsi" w:hAnsiTheme="minorHAnsi"/>
-          <w:b/>
-          <w:color w:val="76923C" w:themeColor="accent3" w:themeShade="BF"/>
-        </w:rPr>
-        <w:t>, Monto, Estado</w:t>
-      </w:r>
     </w:p>
     <w:p>
       <w:pPr>
@@ -2952,16 +2987,14 @@
           <w:b/>
         </w:rPr>
       </w:pPr>
-      <w:proofErr w:type="spellStart"/>
       <w:r>
         <w:rPr>
           <w:rFonts w:asciiTheme="minorHAnsi" w:hAnsiTheme="minorHAnsi"/>
           <w:b/>
           <w:color w:val="F79646" w:themeColor="accent6"/>
         </w:rPr>
-        <w:t>DetalleVenta</w:t>
-      </w:r>
-      <w:proofErr w:type="spellEnd"/>
+        <w:t>Factura</w:t>
+      </w:r>
       <w:r>
         <w:rPr>
           <w:rFonts w:asciiTheme="minorHAnsi" w:hAnsiTheme="minorHAnsi"/>
@@ -2991,7 +3024,7 @@
           <w:b/>
           <w:color w:val="76923C" w:themeColor="accent3" w:themeShade="BF"/>
         </w:rPr>
-        <w:t>Venta</w:t>
+        <w:t>Número</w:t>
       </w:r>
       <w:r>
         <w:rPr>
@@ -3007,18 +3040,50 @@
           <w:b/>
           <w:color w:val="76923C" w:themeColor="accent3" w:themeShade="BF"/>
         </w:rPr>
-        <w:t xml:space="preserve">Producto, Cantidad, </w:t>
-      </w:r>
-      <w:proofErr w:type="spellStart"/>
-      <w:r>
-        <w:rPr>
-          <w:rFonts w:asciiTheme="minorHAnsi" w:hAnsiTheme="minorHAnsi"/>
-          <w:b/>
-          <w:color w:val="76923C" w:themeColor="accent3" w:themeShade="BF"/>
-        </w:rPr>
-        <w:t>PrecioVenta</w:t>
-      </w:r>
-      <w:proofErr w:type="spellEnd"/>
+        <w:t xml:space="preserve">Usuario (Cliente o Proveedor), </w:t>
+      </w:r>
+      <w:proofErr w:type="gramStart"/>
+      <w:r>
+        <w:rPr>
+          <w:rFonts w:asciiTheme="minorHAnsi" w:hAnsiTheme="minorHAnsi"/>
+          <w:b/>
+          <w:color w:val="76923C" w:themeColor="accent3" w:themeShade="BF"/>
+        </w:rPr>
+        <w:t xml:space="preserve">Empleado, </w:t>
+      </w:r>
+      <w:r>
+        <w:rPr>
+          <w:rFonts w:asciiTheme="minorHAnsi" w:hAnsiTheme="minorHAnsi"/>
+          <w:b/>
+          <w:color w:val="76923C" w:themeColor="accent3" w:themeShade="BF"/>
+        </w:rPr>
+        <w:t xml:space="preserve"> Fecha</w:t>
+      </w:r>
+      <w:proofErr w:type="gramEnd"/>
+      <w:r>
+        <w:rPr>
+          <w:rFonts w:asciiTheme="minorHAnsi" w:hAnsiTheme="minorHAnsi"/>
+          <w:b/>
+          <w:color w:val="76923C" w:themeColor="accent3" w:themeShade="BF"/>
+        </w:rPr>
+        <w:t>, Monto,</w:t>
+      </w:r>
+      <w:r>
+        <w:rPr>
+          <w:rFonts w:asciiTheme="minorHAnsi" w:hAnsiTheme="minorHAnsi"/>
+          <w:b/>
+          <w:color w:val="76923C" w:themeColor="accent3" w:themeShade="BF"/>
+        </w:rPr>
+        <w:t xml:space="preserve"> Tipo (Venta, Compra)</w:t>
+      </w:r>
+      <w:r>
+        <w:rPr>
+          <w:rFonts w:asciiTheme="minorHAnsi" w:hAnsiTheme="minorHAnsi"/>
+          <w:b/>
+          <w:color w:val="76923C" w:themeColor="accent3" w:themeShade="BF"/>
+        </w:rPr>
+        <w:t xml:space="preserve"> Estado</w:t>
+      </w:r>
     </w:p>
     <w:p>
       <w:pPr>
@@ -3081,14 +3146,24 @@
           <w:b/>
         </w:rPr>
       </w:pPr>
+      <w:proofErr w:type="spellStart"/>
       <w:r>
         <w:rPr>
           <w:rFonts w:asciiTheme="minorHAnsi" w:hAnsiTheme="minorHAnsi"/>
           <w:b/>
           <w:color w:val="F79646" w:themeColor="accent6"/>
         </w:rPr>
-        <w:t>Compra</w:t>
-      </w:r>
+        <w:t>Detalle</w:t>
+      </w:r>
+      <w:r>
+        <w:rPr>
+          <w:rFonts w:asciiTheme="minorHAnsi" w:hAnsiTheme="minorHAnsi"/>
+          <w:b/>
+          <w:color w:val="F79646" w:themeColor="accent6"/>
+        </w:rPr>
+        <w:t>Compras</w:t>
+      </w:r>
+      <w:proofErr w:type="spellEnd"/>
       <w:r>
         <w:rPr>
           <w:rFonts w:asciiTheme="minorHAnsi" w:hAnsiTheme="minorHAnsi"/>
@@ -3118,7 +3193,7 @@
           <w:b/>
           <w:color w:val="76923C" w:themeColor="accent3" w:themeShade="BF"/>
         </w:rPr>
-        <w:t>Número</w:t>
+        <w:t>Compra</w:t>
       </w:r>
       <w:r>
         <w:rPr>
@@ -3134,7 +3209,15 @@
           <w:b/>
           <w:color w:val="76923C" w:themeColor="accent3" w:themeShade="BF"/>
         </w:rPr>
-        <w:t xml:space="preserve">Proveedor, Administrador, </w:t>
+        <w:t>Producto, Cantidad,</w:t>
+      </w:r>
+      <w:r>
+        <w:rPr>
+          <w:rFonts w:asciiTheme="minorHAnsi" w:hAnsiTheme="minorHAnsi"/>
+          <w:b/>
+          <w:color w:val="76923C" w:themeColor="accent3" w:themeShade="BF"/>
+        </w:rPr>
+        <w:t xml:space="preserve"> Lote, </w:t>
       </w:r>
       <w:proofErr w:type="spellStart"/>
       <w:r>
@@ -3143,7 +3226,7 @@
           <w:b/>
           <w:color w:val="76923C" w:themeColor="accent3" w:themeShade="BF"/>
         </w:rPr>
-        <w:t>FechaCompra</w:t>
+        <w:t>FechaExpiracion</w:t>
       </w:r>
       <w:proofErr w:type="spellEnd"/>
       <w:r>
@@ -3152,8 +3235,26 @@
           <w:b/>
           <w:color w:val="76923C" w:themeColor="accent3" w:themeShade="BF"/>
         </w:rPr>
-        <w:t>, Monto, Estado</w:t>
-      </w:r>
+        <w:t>,</w:t>
+      </w:r>
+      <w:r>
+        <w:rPr>
+          <w:rFonts w:asciiTheme="minorHAnsi" w:hAnsiTheme="minorHAnsi"/>
+          <w:b/>
+          <w:color w:val="76923C" w:themeColor="accent3" w:themeShade="BF"/>
+        </w:rPr>
+        <w:t xml:space="preserve"> </w:t>
+      </w:r>
+      <w:proofErr w:type="spellStart"/>
+      <w:r>
+        <w:rPr>
+          <w:rFonts w:asciiTheme="minorHAnsi" w:hAnsiTheme="minorHAnsi"/>
+          <w:b/>
+          <w:color w:val="76923C" w:themeColor="accent3" w:themeShade="BF"/>
+        </w:rPr>
+        <w:t>PrecioCompra</w:t>
+      </w:r>
+      <w:proofErr w:type="spellEnd"/>
     </w:p>
     <w:p>
       <w:pPr>
@@ -3216,24 +3317,14 @@
           <w:b/>
         </w:rPr>
       </w:pPr>
-      <w:proofErr w:type="spellStart"/>
       <w:r>
         <w:rPr>
           <w:rFonts w:asciiTheme="minorHAnsi" w:hAnsiTheme="minorHAnsi"/>
           <w:b/>
           <w:color w:val="F79646" w:themeColor="accent6"/>
         </w:rPr>
-        <w:t>Detalle</w:t>
-      </w:r>
-      <w:r>
-        <w:rPr>
-          <w:rFonts w:asciiTheme="minorHAnsi" w:hAnsiTheme="minorHAnsi"/>
-          <w:b/>
-          <w:color w:val="F79646" w:themeColor="accent6"/>
-        </w:rPr>
-        <w:t>Compras</w:t>
-      </w:r>
-      <w:proofErr w:type="spellEnd"/>
+        <w:t>Devoluciones</w:t>
+      </w:r>
       <w:r>
         <w:rPr>
           <w:rFonts w:asciiTheme="minorHAnsi" w:hAnsiTheme="minorHAnsi"/>
@@ -3263,7 +3354,7 @@
           <w:b/>
           <w:color w:val="76923C" w:themeColor="accent3" w:themeShade="BF"/>
         </w:rPr>
-        <w:t>Compra</w:t>
+        <w:t>Fecha</w:t>
       </w:r>
       <w:r>
         <w:rPr>
@@ -3279,18 +3370,40 @@
           <w:b/>
           <w:color w:val="76923C" w:themeColor="accent3" w:themeShade="BF"/>
         </w:rPr>
-        <w:t xml:space="preserve">Producto, Cantidad, </w:t>
-      </w:r>
-      <w:proofErr w:type="spellStart"/>
-      <w:r>
-        <w:rPr>
-          <w:rFonts w:asciiTheme="minorHAnsi" w:hAnsiTheme="minorHAnsi"/>
-          <w:b/>
-          <w:color w:val="76923C" w:themeColor="accent3" w:themeShade="BF"/>
-        </w:rPr>
-        <w:t>PrecioCompra</w:t>
-      </w:r>
-      <w:proofErr w:type="spellEnd"/>
+        <w:t>Observaciones</w:t>
+      </w:r>
+      <w:r>
+        <w:rPr>
+          <w:rFonts w:asciiTheme="minorHAnsi" w:hAnsiTheme="minorHAnsi"/>
+          <w:b/>
+          <w:color w:val="76923C" w:themeColor="accent3" w:themeShade="BF"/>
+        </w:rPr>
+        <w:t xml:space="preserve">, </w:t>
+      </w:r>
+      <w:r>
+        <w:rPr>
+          <w:rFonts w:asciiTheme="minorHAnsi" w:hAnsiTheme="minorHAnsi"/>
+          <w:b/>
+          <w:color w:val="76923C" w:themeColor="accent3" w:themeShade="BF"/>
+        </w:rPr>
+        <w:t>Empleado</w:t>
+      </w:r>
+      <w:r>
+        <w:rPr>
+          <w:rFonts w:asciiTheme="minorHAnsi" w:hAnsiTheme="minorHAnsi"/>
+          <w:b/>
+          <w:color w:val="76923C" w:themeColor="accent3" w:themeShade="BF"/>
+        </w:rPr>
+        <w:t xml:space="preserve">, </w:t>
+      </w:r>
+      <w:r>
+        <w:rPr>
+          <w:rFonts w:asciiTheme="minorHAnsi" w:hAnsiTheme="minorHAnsi"/>
+          <w:b/>
+          <w:color w:val="76923C" w:themeColor="accent3" w:themeShade="BF"/>
+        </w:rPr>
+        <w:t>Monto</w:t>
+      </w:r>
     </w:p>
     <w:p>
       <w:pPr>
@@ -3353,12 +3466,33 @@
           <w:b/>
         </w:rPr>
       </w:pPr>
+    </w:p>
+    <w:p>
+      <w:pPr>
+        <w:spacing w:line="276" w:lineRule="auto"/>
+        <w:jc w:val="both"/>
+        <w:rPr>
+          <w:rFonts w:asciiTheme="minorHAnsi" w:hAnsiTheme="minorHAnsi"/>
+          <w:b/>
+        </w:rPr>
+      </w:pPr>
+    </w:p>
+    <w:p>
+      <w:pPr>
+        <w:spacing w:line="276" w:lineRule="auto"/>
+        <w:jc w:val="both"/>
+        <w:rPr>
+          <w:rFonts w:asciiTheme="minorHAnsi" w:hAnsiTheme="minorHAnsi"/>
+          <w:b/>
+        </w:rPr>
+      </w:pPr>
       <w:r>
         <w:rPr>
           <w:rFonts w:asciiTheme="minorHAnsi" w:hAnsiTheme="minorHAnsi"/>
           <w:b/>
           <w:color w:val="F79646" w:themeColor="accent6"/>
         </w:rPr>
+        <w:lastRenderedPageBreak/>
         <w:t>Fotos</w:t>
       </w:r>
       <w:r>
@@ -3549,7 +3683,6 @@
           <w:b/>
           <w:color w:val="76923C" w:themeColor="accent3" w:themeShade="BF"/>
         </w:rPr>
-        <w:lastRenderedPageBreak/>
         <w:t>Foto</w:t>
       </w:r>
       <w:r>
@@ -3634,7 +3767,7 @@
 </file>
 
 <file path=word/endnotes.xml><?xml version="1.0" encoding="utf-8"?>
-<w:endnotes xmlns:wpc="http://schemas.microsoft.com/office/word/2010/wordprocessingCanvas" xmlns:cx="http://schemas.microsoft.com/office/drawing/2014/chartex" xmlns:cx1="http://schemas.microsoft.com/office/drawing/2015/9/8/chartex" xmlns:cx2="http://schemas.microsoft.com/office/drawing/2015/10/21/chartex" xmlns:cx3="http://schemas.microsoft.com/office/drawing/2016/5/9/chartex" xmlns:cx4="http://schemas.microsoft.com/office/drawing/2016/5/10/chartex" xmlns:cx5="http://schemas.microsoft.com/office/drawing/2016/5/11/chartex" xmlns:cx6="http://schemas.microsoft.com/office/drawing/2016/5/12/chartex" xmlns:cx7="http://schemas.microsoft.com/office/drawing/2016/5/13/chartex" xmlns:cx8="http://schemas.microsoft.com/office/drawing/2016/5/14/chartex" xmlns:mc="http://schemas.openxmlformats.org/markup-compatibility/2006" xmlns:aink="http://schemas.microsoft.com/office/drawing/2016/ink" xmlns:am3d="http://schemas.microsoft.com/office/drawing/2017/model3d" xmlns:o="urn:schemas-microsoft-com:office:office" xmlns:r="http://schemas.openxmlformats.org/officeDocument/2006/relationships" xmlns:m="http://schemas.openxmlformats.org/officeDocument/2006/math" xmlns:v="urn:schemas-microsoft-com:vml" xmlns:wp14="http://schemas.microsoft.com/office/word/2010/wordprocessingDrawing" xmlns:wp="http://schemas.openxmlformats.org/drawingml/2006/wordprocessingDrawing" xmlns:w10="urn:schemas-microsoft-com:office:word" xmlns:w="http://schemas.openxmlformats.org/wordprocessingml/2006/main" xmlns:w14="http://schemas.microsoft.com/office/word/2010/wordml" xmlns:w15="http://schemas.microsoft.com/office/word/2012/wordml" xmlns:w16cex="http://schemas.microsoft.com/office/word/2018/wordml/cex" xmlns:w16cid="http://schemas.microsoft.com/office/word/2016/wordml/cid" xmlns:w16="http://schemas.microsoft.com/office/word/2018/wordml" xmlns:w16sdtdh="http://schemas.microsoft.com/office/word/2020/wordml/sdtdatahash" xmlns:w16se="http://schemas.microsoft.com/office/word/2015/wordml/symex" xmlns:wpg="http://schemas.microsoft.com/office/word/2010/wordprocessingGroup" xmlns:wpi="http://schemas.microsoft.com/office/word/2010/wordprocessingInk" xmlns:wne="http://schemas.microsoft.com/office/word/2006/wordml" xmlns:wps="http://schemas.microsoft.com/office/word/2010/wordprocessingShape" mc:Ignorable="w14 w15 w16se w16cid w16 w16cex w16sdtdh wp14">
+<w:endnotes xmlns:wpc="http://schemas.microsoft.com/office/word/2010/wordprocessingCanvas" xmlns:cx="http://schemas.microsoft.com/office/drawing/2014/chartex" xmlns:cx1="http://schemas.microsoft.com/office/drawing/2015/9/8/chartex" xmlns:cx2="http://schemas.microsoft.com/office/drawing/2015/10/21/chartex" xmlns:cx3="http://schemas.microsoft.com/office/drawing/2016/5/9/chartex" xmlns:cx4="http://schemas.microsoft.com/office/drawing/2016/5/10/chartex" xmlns:cx5="http://schemas.microsoft.com/office/drawing/2016/5/11/chartex" xmlns:cx6="http://schemas.microsoft.com/office/drawing/2016/5/12/chartex" xmlns:cx7="http://schemas.microsoft.com/office/drawing/2016/5/13/chartex" xmlns:cx8="http://schemas.microsoft.com/office/drawing/2016/5/14/chartex" xmlns:mc="http://schemas.openxmlformats.org/markup-compatibility/2006" xmlns:aink="http://schemas.microsoft.com/office/drawing/2016/ink" xmlns:am3d="http://schemas.microsoft.com/office/drawing/2017/model3d" xmlns:o="urn:schemas-microsoft-com:office:office" xmlns:oel="http://schemas.microsoft.com/office/2019/extlst" xmlns:r="http://schemas.openxmlformats.org/officeDocument/2006/relationships" xmlns:m="http://schemas.openxmlformats.org/officeDocument/2006/math" xmlns:v="urn:schemas-microsoft-com:vml" xmlns:wp14="http://schemas.microsoft.com/office/word/2010/wordprocessingDrawing" xmlns:wp="http://schemas.openxmlformats.org/drawingml/2006/wordprocessingDrawing" xmlns:w10="urn:schemas-microsoft-com:office:word" xmlns:w="http://schemas.openxmlformats.org/wordprocessingml/2006/main" xmlns:w14="http://schemas.microsoft.com/office/word/2010/wordml" xmlns:w15="http://schemas.microsoft.com/office/word/2012/wordml" xmlns:w16cex="http://schemas.microsoft.com/office/word/2018/wordml/cex" xmlns:w16cid="http://schemas.microsoft.com/office/word/2016/wordml/cid" xmlns:w16="http://schemas.microsoft.com/office/word/2018/wordml" xmlns:w16sdtdh="http://schemas.microsoft.com/office/word/2020/wordml/sdtdatahash" xmlns:w16se="http://schemas.microsoft.com/office/word/2015/wordml/symex" xmlns:wpg="http://schemas.microsoft.com/office/word/2010/wordprocessingGroup" xmlns:wpi="http://schemas.microsoft.com/office/word/2010/wordprocessingInk" xmlns:wne="http://schemas.microsoft.com/office/word/2006/wordml" xmlns:wps="http://schemas.microsoft.com/office/word/2010/wordprocessingShape" mc:Ignorable="w14 w15 w16se w16cid w16 w16cex w16sdtdh wp14">
   <w:endnote w:type="separator" w:id="-1">
     <w:p>
       <w:pPr>
@@ -3659,7 +3792,7 @@
 </file>
 
 <file path=word/footer1.xml><?xml version="1.0" encoding="utf-8"?>
-<w:ftr xmlns:wpc="http://schemas.microsoft.com/office/word/2010/wordprocessingCanvas" xmlns:cx="http://schemas.microsoft.com/office/drawing/2014/chartex" xmlns:cx1="http://schemas.microsoft.com/office/drawing/2015/9/8/chartex" xmlns:cx2="http://schemas.microsoft.com/office/drawing/2015/10/21/chartex" xmlns:cx3="http://schemas.microsoft.com/office/drawing/2016/5/9/chartex" xmlns:cx4="http://schemas.microsoft.com/office/drawing/2016/5/10/chartex" xmlns:cx5="http://schemas.microsoft.com/office/drawing/2016/5/11/chartex" xmlns:cx6="http://schemas.microsoft.com/office/drawing/2016/5/12/chartex" xmlns:cx7="http://schemas.microsoft.com/office/drawing/2016/5/13/chartex" xmlns:cx8="http://schemas.microsoft.com/office/drawing/2016/5/14/chartex" xmlns:mc="http://schemas.openxmlformats.org/markup-compatibility/2006" xmlns:aink="http://schemas.microsoft.com/office/drawing/2016/ink" xmlns:am3d="http://schemas.microsoft.com/office/drawing/2017/model3d" xmlns:o="urn:schemas-microsoft-com:office:office" xmlns:r="http://schemas.openxmlformats.org/officeDocument/2006/relationships" xmlns:m="http://schemas.openxmlformats.org/officeDocument/2006/math" xmlns:v="urn:schemas-microsoft-com:vml" xmlns:wp14="http://schemas.microsoft.com/office/word/2010/wordprocessingDrawing" xmlns:wp="http://schemas.openxmlformats.org/drawingml/2006/wordprocessingDrawing" xmlns:w10="urn:schemas-microsoft-com:office:word" xmlns:w="http://schemas.openxmlformats.org/wordprocessingml/2006/main" xmlns:w14="http://schemas.microsoft.com/office/word/2010/wordml" xmlns:w15="http://schemas.microsoft.com/office/word/2012/wordml" xmlns:w16cex="http://schemas.microsoft.com/office/word/2018/wordml/cex" xmlns:w16cid="http://schemas.microsoft.com/office/word/2016/wordml/cid" xmlns:w16="http://schemas.microsoft.com/office/word/2018/wordml" xmlns:w16sdtdh="http://schemas.microsoft.com/office/word/2020/wordml/sdtdatahash" xmlns:w16se="http://schemas.microsoft.com/office/word/2015/wordml/symex" xmlns:wpg="http://schemas.microsoft.com/office/word/2010/wordprocessingGroup" xmlns:wpi="http://schemas.microsoft.com/office/word/2010/wordprocessingInk" xmlns:wne="http://schemas.microsoft.com/office/word/2006/wordml" xmlns:wps="http://schemas.microsoft.com/office/word/2010/wordprocessingShape" mc:Ignorable="w14 w15 w16se w16cid w16 w16cex w16sdtdh wp14">
+<w:ftr xmlns:wpc="http://schemas.microsoft.com/office/word/2010/wordprocessingCanvas" xmlns:cx="http://schemas.microsoft.com/office/drawing/2014/chartex" xmlns:cx1="http://schemas.microsoft.com/office/drawing/2015/9/8/chartex" xmlns:cx2="http://schemas.microsoft.com/office/drawing/2015/10/21/chartex" xmlns:cx3="http://schemas.microsoft.com/office/drawing/2016/5/9/chartex" xmlns:cx4="http://schemas.microsoft.com/office/drawing/2016/5/10/chartex" xmlns:cx5="http://schemas.microsoft.com/office/drawing/2016/5/11/chartex" xmlns:cx6="http://schemas.microsoft.com/office/drawing/2016/5/12/chartex" xmlns:cx7="http://schemas.microsoft.com/office/drawing/2016/5/13/chartex" xmlns:cx8="http://schemas.microsoft.com/office/drawing/2016/5/14/chartex" xmlns:mc="http://schemas.openxmlformats.org/markup-compatibility/2006" xmlns:aink="http://schemas.microsoft.com/office/drawing/2016/ink" xmlns:am3d="http://schemas.microsoft.com/office/drawing/2017/model3d" xmlns:o="urn:schemas-microsoft-com:office:office" xmlns:oel="http://schemas.microsoft.com/office/2019/extlst" xmlns:r="http://schemas.openxmlformats.org/officeDocument/2006/relationships" xmlns:m="http://schemas.openxmlformats.org/officeDocument/2006/math" xmlns:v="urn:schemas-microsoft-com:vml" xmlns:wp14="http://schemas.microsoft.com/office/word/2010/wordprocessingDrawing" xmlns:wp="http://schemas.openxmlformats.org/drawingml/2006/wordprocessingDrawing" xmlns:w10="urn:schemas-microsoft-com:office:word" xmlns:w="http://schemas.openxmlformats.org/wordprocessingml/2006/main" xmlns:w14="http://schemas.microsoft.com/office/word/2010/wordml" xmlns:w15="http://schemas.microsoft.com/office/word/2012/wordml" xmlns:w16cex="http://schemas.microsoft.com/office/word/2018/wordml/cex" xmlns:w16cid="http://schemas.microsoft.com/office/word/2016/wordml/cid" xmlns:w16="http://schemas.microsoft.com/office/word/2018/wordml" xmlns:w16sdtdh="http://schemas.microsoft.com/office/word/2020/wordml/sdtdatahash" xmlns:w16se="http://schemas.microsoft.com/office/word/2015/wordml/symex" xmlns:wpg="http://schemas.microsoft.com/office/word/2010/wordprocessingGroup" xmlns:wpi="http://schemas.microsoft.com/office/word/2010/wordprocessingInk" xmlns:wne="http://schemas.microsoft.com/office/word/2006/wordml" xmlns:wps="http://schemas.microsoft.com/office/word/2010/wordprocessingShape" mc:Ignorable="w14 w15 w16se w16cid w16 w16cex w16sdtdh wp14">
   <w:p>
     <w:pPr>
       <w:jc w:val="right"/>
@@ -3928,7 +4061,7 @@
               <v:stroke joinstyle="miter"/>
               <v:path gradientshapeok="t" o:connecttype="rect"/>
             </v:shapetype>
-            <v:shape id="Text Box 30" o:spid="_x0000_s1039" type="#_x0000_t202" style="position:absolute;left:0;text-align:left;margin-left:414pt;margin-top:2.8pt;width:81pt;height:18pt;z-index:251655680;visibility:visible;mso-wrap-style:square;mso-width-percent:0;mso-height-percent:0;mso-wrap-distance-left:9pt;mso-wrap-distance-top:0;mso-wrap-distance-right:9pt;mso-wrap-distance-bottom:0;mso-position-horizontal:absolute;mso-position-horizontal-relative:text;mso-position-vertical:absolute;mso-position-vertical-relative:text;mso-width-percent:0;mso-height-percent:0;mso-width-relative:page;mso-height-relative:page;v-text-anchor:top" o:gfxdata="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" filled="f" stroked="f">
+            <v:shape id="Text Box 30" o:spid="_x0000_s1039" type="#_x0000_t202" style="position:absolute;left:0;text-align:left;margin-left:414pt;margin-top:2.8pt;width:81pt;height:18pt;z-index:251655680;visibility:visible;mso-wrap-style:square;mso-width-percent:0;mso-height-percent:0;mso-wrap-distance-left:9pt;mso-wrap-distance-top:0;mso-wrap-distance-right:9pt;mso-wrap-distance-bottom:0;mso-position-horizontal:absolute;mso-position-horizontal-relative:text;mso-position-vertical:absolute;mso-position-vertical-relative:text;mso-width-percent:0;mso-height-percent:0;mso-width-relative:page;mso-height-relative:page;v-text-anchor:top" o:gfxdata="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" filled="f" stroked="f">
               <v:textbox>
                 <w:txbxContent>
                   <w:p>
@@ -4071,7 +4204,7 @@
 </file>
 
 <file path=word/footnotes.xml><?xml version="1.0" encoding="utf-8"?>
-<w:footnotes xmlns:wpc="http://schemas.microsoft.com/office/word/2010/wordprocessingCanvas" xmlns:cx="http://schemas.microsoft.com/office/drawing/2014/chartex" xmlns:cx1="http://schemas.microsoft.com/office/drawing/2015/9/8/chartex" xmlns:cx2="http://schemas.microsoft.com/office/drawing/2015/10/21/chartex" xmlns:cx3="http://schemas.microsoft.com/office/drawing/2016/5/9/chartex" xmlns:cx4="http://schemas.microsoft.com/office/drawing/2016/5/10/chartex" xmlns:cx5="http://schemas.microsoft.com/office/drawing/2016/5/11/chartex" xmlns:cx6="http://schemas.microsoft.com/office/drawing/2016/5/12/chartex" xmlns:cx7="http://schemas.microsoft.com/office/drawing/2016/5/13/chartex" xmlns:cx8="http://schemas.microsoft.com/office/drawing/2016/5/14/chartex" xmlns:mc="http://schemas.openxmlformats.org/markup-compatibility/2006" xmlns:aink="http://schemas.microsoft.com/office/drawing/2016/ink" xmlns:am3d="http://schemas.microsoft.com/office/drawing/2017/model3d" xmlns:o="urn:schemas-microsoft-com:office:office" xmlns:r="http://schemas.openxmlformats.org/officeDocument/2006/relationships" xmlns:m="http://schemas.openxmlformats.org/officeDocument/2006/math" xmlns:v="urn:schemas-microsoft-com:vml" xmlns:wp14="http://schemas.microsoft.com/office/word/2010/wordprocessingDrawing" xmlns:wp="http://schemas.openxmlformats.org/drawingml/2006/wordprocessingDrawing" xmlns:w10="urn:schemas-microsoft-com:office:word" xmlns:w="http://schemas.openxmlformats.org/wordprocessingml/2006/main" xmlns:w14="http://schemas.microsoft.com/office/word/2010/wordml" xmlns:w15="http://schemas.microsoft.com/office/word/2012/wordml" xmlns:w16cex="http://schemas.microsoft.com/office/word/2018/wordml/cex" xmlns:w16cid="http://schemas.microsoft.com/office/word/2016/wordml/cid" xmlns:w16="http://schemas.microsoft.com/office/word/2018/wordml" xmlns:w16sdtdh="http://schemas.microsoft.com/office/word/2020/wordml/sdtdatahash" xmlns:w16se="http://schemas.microsoft.com/office/word/2015/wordml/symex" xmlns:wpg="http://schemas.microsoft.com/office/word/2010/wordprocessingGroup" xmlns:wpi="http://schemas.microsoft.com/office/word/2010/wordprocessingInk" xmlns:wne="http://schemas.microsoft.com/office/word/2006/wordml" xmlns:wps="http://schemas.microsoft.com/office/word/2010/wordprocessingShape" mc:Ignorable="w14 w15 w16se w16cid w16 w16cex w16sdtdh wp14">
+<w:footnotes xmlns:wpc="http://schemas.microsoft.com/office/word/2010/wordprocessingCanvas" xmlns:cx="http://schemas.microsoft.com/office/drawing/2014/chartex" xmlns:cx1="http://schemas.microsoft.com/office/drawing/2015/9/8/chartex" xmlns:cx2="http://schemas.microsoft.com/office/drawing/2015/10/21/chartex" xmlns:cx3="http://schemas.microsoft.com/office/drawing/2016/5/9/chartex" xmlns:cx4="http://schemas.microsoft.com/office/drawing/2016/5/10/chartex" xmlns:cx5="http://schemas.microsoft.com/office/drawing/2016/5/11/chartex" xmlns:cx6="http://schemas.microsoft.com/office/drawing/2016/5/12/chartex" xmlns:cx7="http://schemas.microsoft.com/office/drawing/2016/5/13/chartex" xmlns:cx8="http://schemas.microsoft.com/office/drawing/2016/5/14/chartex" xmlns:mc="http://schemas.openxmlformats.org/markup-compatibility/2006" xmlns:aink="http://schemas.microsoft.com/office/drawing/2016/ink" xmlns:am3d="http://schemas.microsoft.com/office/drawing/2017/model3d" xmlns:o="urn:schemas-microsoft-com:office:office" xmlns:oel="http://schemas.microsoft.com/office/2019/extlst" xmlns:r="http://schemas.openxmlformats.org/officeDocument/2006/relationships" xmlns:m="http://schemas.openxmlformats.org/officeDocument/2006/math" xmlns:v="urn:schemas-microsoft-com:vml" xmlns:wp14="http://schemas.microsoft.com/office/word/2010/wordprocessingDrawing" xmlns:wp="http://schemas.openxmlformats.org/drawingml/2006/wordprocessingDrawing" xmlns:w10="urn:schemas-microsoft-com:office:word" xmlns:w="http://schemas.openxmlformats.org/wordprocessingml/2006/main" xmlns:w14="http://schemas.microsoft.com/office/word/2010/wordml" xmlns:w15="http://schemas.microsoft.com/office/word/2012/wordml" xmlns:w16cex="http://schemas.microsoft.com/office/word/2018/wordml/cex" xmlns:w16cid="http://schemas.microsoft.com/office/word/2016/wordml/cid" xmlns:w16="http://schemas.microsoft.com/office/word/2018/wordml" xmlns:w16sdtdh="http://schemas.microsoft.com/office/word/2020/wordml/sdtdatahash" xmlns:w16se="http://schemas.microsoft.com/office/word/2015/wordml/symex" xmlns:wpg="http://schemas.microsoft.com/office/word/2010/wordprocessingGroup" xmlns:wpi="http://schemas.microsoft.com/office/word/2010/wordprocessingInk" xmlns:wne="http://schemas.microsoft.com/office/word/2006/wordml" xmlns:wps="http://schemas.microsoft.com/office/word/2010/wordprocessingShape" mc:Ignorable="w14 w15 w16se w16cid w16 w16cex w16sdtdh wp14">
   <w:footnote w:type="separator" w:id="-1">
     <w:p>
       <w:pPr>
@@ -4096,7 +4229,7 @@
 </file>
 
 <file path=word/header1.xml><?xml version="1.0" encoding="utf-8"?>
-<w:hdr xmlns:wpc="http://schemas.microsoft.com/office/word/2010/wordprocessingCanvas" xmlns:cx="http://schemas.microsoft.com/office/drawing/2014/chartex" xmlns:cx1="http://schemas.microsoft.com/office/drawing/2015/9/8/chartex" xmlns:cx2="http://schemas.microsoft.com/office/drawing/2015/10/21/chartex" xmlns:cx3="http://schemas.microsoft.com/office/drawing/2016/5/9/chartex" xmlns:cx4="http://schemas.microsoft.com/office/drawing/2016/5/10/chartex" xmlns:cx5="http://schemas.microsoft.com/office/drawing/2016/5/11/chartex" xmlns:cx6="http://schemas.microsoft.com/office/drawing/2016/5/12/chartex" xmlns:cx7="http://schemas.microsoft.com/office/drawing/2016/5/13/chartex" xmlns:cx8="http://schemas.microsoft.com/office/drawing/2016/5/14/chartex" xmlns:mc="http://schemas.openxmlformats.org/markup-compatibility/2006" xmlns:aink="http://schemas.microsoft.com/office/drawing/2016/ink" xmlns:am3d="http://schemas.microsoft.com/office/drawing/2017/model3d" xmlns:o="urn:schemas-microsoft-com:office:office" xmlns:r="http://schemas.openxmlformats.org/officeDocument/2006/relationships" xmlns:m="http://schemas.openxmlformats.org/officeDocument/2006/math" xmlns:v="urn:schemas-microsoft-com:vml" xmlns:wp14="http://schemas.microsoft.com/office/word/2010/wordprocessingDrawing" xmlns:wp="http://schemas.openxmlformats.org/drawingml/2006/wordprocessingDrawing" xmlns:w10="urn:schemas-microsoft-com:office:word" xmlns:w="http://schemas.openxmlformats.org/wordprocessingml/2006/main" xmlns:w14="http://schemas.microsoft.com/office/word/2010/wordml" xmlns:w15="http://schemas.microsoft.com/office/word/2012/wordml" xmlns:w16cex="http://schemas.microsoft.com/office/word/2018/wordml/cex" xmlns:w16cid="http://schemas.microsoft.com/office/word/2016/wordml/cid" xmlns:w16="http://schemas.microsoft.com/office/word/2018/wordml" xmlns:w16sdtdh="http://schemas.microsoft.com/office/word/2020/wordml/sdtdatahash" xmlns:w16se="http://schemas.microsoft.com/office/word/2015/wordml/symex" xmlns:wpg="http://schemas.microsoft.com/office/word/2010/wordprocessingGroup" xmlns:wpi="http://schemas.microsoft.com/office/word/2010/wordprocessingInk" xmlns:wne="http://schemas.microsoft.com/office/word/2006/wordml" xmlns:wps="http://schemas.microsoft.com/office/word/2010/wordprocessingShape" mc:Ignorable="w14 w15 w16se w16cid w16 w16cex w16sdtdh wp14">
+<w:hdr xmlns:wpc="http://schemas.microsoft.com/office/word/2010/wordprocessingCanvas" xmlns:cx="http://schemas.microsoft.com/office/drawing/2014/chartex" xmlns:cx1="http://schemas.microsoft.com/office/drawing/2015/9/8/chartex" xmlns:cx2="http://schemas.microsoft.com/office/drawing/2015/10/21/chartex" xmlns:cx3="http://schemas.microsoft.com/office/drawing/2016/5/9/chartex" xmlns:cx4="http://schemas.microsoft.com/office/drawing/2016/5/10/chartex" xmlns:cx5="http://schemas.microsoft.com/office/drawing/2016/5/11/chartex" xmlns:cx6="http://schemas.microsoft.com/office/drawing/2016/5/12/chartex" xmlns:cx7="http://schemas.microsoft.com/office/drawing/2016/5/13/chartex" xmlns:cx8="http://schemas.microsoft.com/office/drawing/2016/5/14/chartex" xmlns:mc="http://schemas.openxmlformats.org/markup-compatibility/2006" xmlns:aink="http://schemas.microsoft.com/office/drawing/2016/ink" xmlns:am3d="http://schemas.microsoft.com/office/drawing/2017/model3d" xmlns:o="urn:schemas-microsoft-com:office:office" xmlns:oel="http://schemas.microsoft.com/office/2019/extlst" xmlns:r="http://schemas.openxmlformats.org/officeDocument/2006/relationships" xmlns:m="http://schemas.openxmlformats.org/officeDocument/2006/math" xmlns:v="urn:schemas-microsoft-com:vml" xmlns:wp14="http://schemas.microsoft.com/office/word/2010/wordprocessingDrawing" xmlns:wp="http://schemas.openxmlformats.org/drawingml/2006/wordprocessingDrawing" xmlns:w10="urn:schemas-microsoft-com:office:word" xmlns:w="http://schemas.openxmlformats.org/wordprocessingml/2006/main" xmlns:w14="http://schemas.microsoft.com/office/word/2010/wordml" xmlns:w15="http://schemas.microsoft.com/office/word/2012/wordml" xmlns:w16cex="http://schemas.microsoft.com/office/word/2018/wordml/cex" xmlns:w16cid="http://schemas.microsoft.com/office/word/2016/wordml/cid" xmlns:w16="http://schemas.microsoft.com/office/word/2018/wordml" xmlns:w16sdtdh="http://schemas.microsoft.com/office/word/2020/wordml/sdtdatahash" xmlns:w16se="http://schemas.microsoft.com/office/word/2015/wordml/symex" xmlns:wpg="http://schemas.microsoft.com/office/word/2010/wordprocessingGroup" xmlns:wpi="http://schemas.microsoft.com/office/word/2010/wordprocessingInk" xmlns:wne="http://schemas.microsoft.com/office/word/2006/wordml" xmlns:wps="http://schemas.microsoft.com/office/word/2010/wordprocessingShape" mc:Ignorable="w14 w15 w16se w16cid w16 w16cex w16sdtdh wp14">
   <w:p>
     <w:pPr>
       <w:pStyle w:val="Encabezado"/>
@@ -4700,7 +4833,7 @@
         </mc:Choice>
         <mc:Fallback>
           <w:pict>
-            <v:group w14:anchorId="327C719F" id="Grupo 19" o:spid="_x0000_s1026" style="position:absolute;margin-left:.3pt;margin-top:2.25pt;width:498.7pt;height:135pt;z-index:251682304" coordsize="63334,17145" o:gfxdata="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">
+            <v:group w14:anchorId="327C719F" id="Grupo 19" o:spid="_x0000_s1026" style="position:absolute;margin-left:.3pt;margin-top:2.25pt;width:498.7pt;height:135pt;z-index:251682304" coordsize="63334,17145" o:gfxdata="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">
               <v:shapetype id="_x0000_t75" coordsize="21600,21600" o:spt="75" o:preferrelative="t" path="m@4@5l@4@11@9@11@9@5xe" filled="f" stroked="f">
                 <v:stroke joinstyle="miter"/>
                 <v:formulas>
@@ -5073,7 +5206,7 @@
 </file>
 
 <file path=word/numbering.xml><?xml version="1.0" encoding="utf-8"?>
-<w:numbering xmlns:wpc="http://schemas.microsoft.com/office/word/2010/wordprocessingCanvas" xmlns:cx="http://schemas.microsoft.com/office/drawing/2014/chartex" xmlns:cx1="http://schemas.microsoft.com/office/drawing/2015/9/8/chartex" xmlns:cx2="http://schemas.microsoft.com/office/drawing/2015/10/21/chartex" xmlns:cx3="http://schemas.microsoft.com/office/drawing/2016/5/9/chartex" xmlns:cx4="http://schemas.microsoft.com/office/drawing/2016/5/10/chartex" xmlns:cx5="http://schemas.microsoft.com/office/drawing/2016/5/11/chartex" xmlns:cx6="http://schemas.microsoft.com/office/drawing/2016/5/12/chartex" xmlns:cx7="http://schemas.microsoft.com/office/drawing/2016/5/13/chartex" xmlns:cx8="http://schemas.microsoft.com/office/drawing/2016/5/14/chartex" xmlns:mc="http://schemas.openxmlformats.org/markup-compatibility/2006" xmlns:aink="http://schemas.microsoft.com/office/drawing/2016/ink" xmlns:am3d="http://schemas.microsoft.com/office/drawing/2017/model3d" xmlns:o="urn:schemas-microsoft-com:office:office" xmlns:r="http://schemas.openxmlformats.org/officeDocument/2006/relationships" xmlns:m="http://schemas.openxmlformats.org/officeDocument/2006/math" xmlns:v="urn:schemas-microsoft-com:vml" xmlns:wp14="http://schemas.microsoft.com/office/word/2010/wordprocessingDrawing" xmlns:wp="http://schemas.openxmlformats.org/drawingml/2006/wordprocessingDrawing" xmlns:w10="urn:schemas-microsoft-com:office:word" xmlns:w="http://schemas.openxmlformats.org/wordprocessingml/2006/main" xmlns:w14="http://schemas.microsoft.com/office/word/2010/wordml" xmlns:w15="http://schemas.microsoft.com/office/word/2012/wordml" xmlns:w16cex="http://schemas.microsoft.com/office/word/2018/wordml/cex" xmlns:w16cid="http://schemas.microsoft.com/office/word/2016/wordml/cid" xmlns:w16="http://schemas.microsoft.com/office/word/2018/wordml" xmlns:w16sdtdh="http://schemas.microsoft.com/office/word/2020/wordml/sdtdatahash" xmlns:w16se="http://schemas.microsoft.com/office/word/2015/wordml/symex" xmlns:wpg="http://schemas.microsoft.com/office/word/2010/wordprocessingGroup" xmlns:wpi="http://schemas.microsoft.com/office/word/2010/wordprocessingInk" xmlns:wne="http://schemas.microsoft.com/office/word/2006/wordml" xmlns:wps="http://schemas.microsoft.com/office/word/2010/wordprocessingShape" mc:Ignorable="w14 w15 w16se w16cid w16 w16cex w16sdtdh wp14">
+<w:numbering xmlns:wpc="http://schemas.microsoft.com/office/word/2010/wordprocessingCanvas" xmlns:cx="http://schemas.microsoft.com/office/drawing/2014/chartex" xmlns:cx1="http://schemas.microsoft.com/office/drawing/2015/9/8/chartex" xmlns:cx2="http://schemas.microsoft.com/office/drawing/2015/10/21/chartex" xmlns:cx3="http://schemas.microsoft.com/office/drawing/2016/5/9/chartex" xmlns:cx4="http://schemas.microsoft.com/office/drawing/2016/5/10/chartex" xmlns:cx5="http://schemas.microsoft.com/office/drawing/2016/5/11/chartex" xmlns:cx6="http://schemas.microsoft.com/office/drawing/2016/5/12/chartex" xmlns:cx7="http://schemas.microsoft.com/office/drawing/2016/5/13/chartex" xmlns:cx8="http://schemas.microsoft.com/office/drawing/2016/5/14/chartex" xmlns:mc="http://schemas.openxmlformats.org/markup-compatibility/2006" xmlns:aink="http://schemas.microsoft.com/office/drawing/2016/ink" xmlns:am3d="http://schemas.microsoft.com/office/drawing/2017/model3d" xmlns:o="urn:schemas-microsoft-com:office:office" xmlns:oel="http://schemas.microsoft.com/office/2019/extlst" xmlns:r="http://schemas.openxmlformats.org/officeDocument/2006/relationships" xmlns:m="http://schemas.openxmlformats.org/officeDocument/2006/math" xmlns:v="urn:schemas-microsoft-com:vml" xmlns:wp14="http://schemas.microsoft.com/office/word/2010/wordprocessingDrawing" xmlns:wp="http://schemas.openxmlformats.org/drawingml/2006/wordprocessingDrawing" xmlns:w10="urn:schemas-microsoft-com:office:word" xmlns:w="http://schemas.openxmlformats.org/wordprocessingml/2006/main" xmlns:w14="http://schemas.microsoft.com/office/word/2010/wordml" xmlns:w15="http://schemas.microsoft.com/office/word/2012/wordml" xmlns:w16cex="http://schemas.microsoft.com/office/word/2018/wordml/cex" xmlns:w16cid="http://schemas.microsoft.com/office/word/2016/wordml/cid" xmlns:w16="http://schemas.microsoft.com/office/word/2018/wordml" xmlns:w16sdtdh="http://schemas.microsoft.com/office/word/2020/wordml/sdtdatahash" xmlns:w16se="http://schemas.microsoft.com/office/word/2015/wordml/symex" xmlns:wpg="http://schemas.microsoft.com/office/word/2010/wordprocessingGroup" xmlns:wpi="http://schemas.microsoft.com/office/word/2010/wordprocessingInk" xmlns:wne="http://schemas.microsoft.com/office/word/2006/wordml" xmlns:wps="http://schemas.microsoft.com/office/word/2010/wordprocessingShape" mc:Ignorable="w14 w15 w16se w16cid w16 w16cex w16sdtdh wp14">
   <w:abstractNum w:abstractNumId="0" w15:restartNumberingAfterBreak="0">
     <w:nsid w:val="00000002"/>
     <w:multiLevelType w:val="multilevel"/>
@@ -6772,40 +6905,40 @@
       </w:rPr>
     </w:lvl>
   </w:abstractNum>
-  <w:num w:numId="1">
+  <w:num w:numId="1" w16cid:durableId="665519649">
     <w:abstractNumId w:val="13"/>
   </w:num>
-  <w:num w:numId="2">
+  <w:num w:numId="2" w16cid:durableId="1399523913">
     <w:abstractNumId w:val="14"/>
   </w:num>
-  <w:num w:numId="3">
+  <w:num w:numId="3" w16cid:durableId="2067606829">
     <w:abstractNumId w:val="4"/>
   </w:num>
-  <w:num w:numId="4">
+  <w:num w:numId="4" w16cid:durableId="1483815888">
     <w:abstractNumId w:val="3"/>
   </w:num>
-  <w:num w:numId="5">
+  <w:num w:numId="5" w16cid:durableId="1289241393">
     <w:abstractNumId w:val="11"/>
   </w:num>
-  <w:num w:numId="6">
+  <w:num w:numId="6" w16cid:durableId="263538959">
     <w:abstractNumId w:val="7"/>
   </w:num>
-  <w:num w:numId="7">
+  <w:num w:numId="7" w16cid:durableId="45688093">
     <w:abstractNumId w:val="10"/>
   </w:num>
-  <w:num w:numId="8">
+  <w:num w:numId="8" w16cid:durableId="1383947691">
     <w:abstractNumId w:val="9"/>
   </w:num>
-  <w:num w:numId="9">
+  <w:num w:numId="9" w16cid:durableId="395247701">
     <w:abstractNumId w:val="5"/>
   </w:num>
-  <w:num w:numId="10">
+  <w:num w:numId="10" w16cid:durableId="1598520898">
     <w:abstractNumId w:val="12"/>
   </w:num>
-  <w:num w:numId="11">
+  <w:num w:numId="11" w16cid:durableId="524557059">
     <w:abstractNumId w:val="6"/>
   </w:num>
-  <w:num w:numId="12">
+  <w:num w:numId="12" w16cid:durableId="39787871">
     <w:abstractNumId w:val="8"/>
   </w:num>
   <w:numIdMacAtCleanup w:val="11"/>

</xml_diff>